<commit_message>
Deploying to gh-pages from @ Albina25/albina-cv@3efd1e7ee415e0b0655f60d8e5e5744b28d3656d 🚀
</commit_message>
<xml_diff>
--- a/cv/albina-cv.docx
+++ b/cv/albina-cv.docx
@@ -163,8 +163,6 @@
                 <w:t>com</w:t>
               </w:r>
             </w:hyperlink>
-            <w:bookmarkStart w:id="0" w:name="_GoBack"/>
-            <w:bookmarkEnd w:id="0"/>
           </w:p>
           <w:p>
             <w:pPr>
@@ -226,66 +224,6 @@
                 <w:sz w:val="24"/>
                 <w:szCs w:val="24"/>
               </w:rPr>
-              <w:t>Я н</w:t>
-            </w:r>
-            <w:r>
-              <w:rPr>
-                <w:rFonts w:ascii="Arial" w:hAnsi="Arial" w:cs="Arial"/>
-                <w:sz w:val="24"/>
-                <w:szCs w:val="24"/>
-              </w:rPr>
-              <w:t xml:space="preserve">ачинающий </w:t>
-            </w:r>
-            <w:proofErr w:type="spellStart"/>
-            <w:r>
-              <w:rPr>
-                <w:rFonts w:ascii="Arial" w:hAnsi="Arial" w:cs="Arial"/>
-                <w:sz w:val="24"/>
-                <w:szCs w:val="24"/>
-              </w:rPr>
-              <w:t>web</w:t>
-            </w:r>
-            <w:proofErr w:type="spellEnd"/>
-            <w:r>
-              <w:rPr>
-                <w:rFonts w:ascii="Arial" w:hAnsi="Arial" w:cs="Arial"/>
-                <w:sz w:val="24"/>
-                <w:szCs w:val="24"/>
-              </w:rPr>
-              <w:t>-разработчик.</w:t>
-            </w:r>
-          </w:p>
-          <w:p>
-            <w:pPr>
-              <w:rPr>
-                <w:rFonts w:ascii="Arial" w:hAnsi="Arial" w:cs="Arial"/>
-                <w:sz w:val="24"/>
-                <w:szCs w:val="24"/>
-              </w:rPr>
-            </w:pPr>
-            <w:r>
-              <w:rPr>
-                <w:rFonts w:ascii="Arial" w:hAnsi="Arial" w:cs="Arial"/>
-                <w:sz w:val="24"/>
-                <w:szCs w:val="24"/>
-              </w:rPr>
-              <w:t>Ищу дружную команду для разработки сайтов.</w:t>
-            </w:r>
-          </w:p>
-          <w:p>
-            <w:pPr>
-              <w:rPr>
-                <w:rFonts w:ascii="Arial" w:hAnsi="Arial" w:cs="Arial"/>
-                <w:sz w:val="24"/>
-                <w:szCs w:val="24"/>
-              </w:rPr>
-            </w:pPr>
-            <w:r>
-              <w:rPr>
-                <w:rFonts w:ascii="Arial" w:hAnsi="Arial" w:cs="Arial"/>
-                <w:sz w:val="24"/>
-                <w:szCs w:val="24"/>
-              </w:rPr>
               <w:t>Программирование - это бег с препятствиями, преодоление которых приносит новый багаж знаний и удовольствия.</w:t>
             </w:r>
           </w:p>
@@ -426,15 +364,7 @@
                 <w:sz w:val="24"/>
                 <w:szCs w:val="24"/>
               </w:rPr>
-              <w:t>Факультет инфо</w:t>
-            </w:r>
-            <w:r>
-              <w:rPr>
-                <w:rFonts w:ascii="Arial" w:hAnsi="Arial" w:cs="Arial"/>
-                <w:sz w:val="24"/>
-                <w:szCs w:val="24"/>
-              </w:rPr>
-              <w:t>рматики и робототехники</w:t>
+              <w:t>Факультет информатики и робототехники</w:t>
             </w:r>
           </w:p>
           <w:p>
@@ -576,17 +506,170 @@
                 <w:rFonts w:ascii="Arial" w:hAnsi="Arial" w:cs="Arial"/>
                 <w:sz w:val="24"/>
                 <w:szCs w:val="24"/>
-                <w:lang w:val="en-US"/>
-              </w:rPr>
-            </w:pPr>
-            <w:r>
-              <w:rPr>
-                <w:rFonts w:ascii="Arial" w:hAnsi="Arial" w:cs="Arial"/>
-                <w:sz w:val="24"/>
-                <w:szCs w:val="24"/>
-                <w:lang w:val="en-US"/>
-              </w:rPr>
-              <w:t>HTML5,  SCSS,  Vue.js,  JavaScript</w:t>
+              </w:rPr>
+            </w:pPr>
+            <w:r>
+              <w:rPr>
+                <w:rFonts w:ascii="Arial" w:hAnsi="Arial" w:cs="Arial"/>
+                <w:sz w:val="24"/>
+                <w:szCs w:val="24"/>
+                <w:lang w:val="en-US"/>
+              </w:rPr>
+              <w:t>HTML</w:t>
+            </w:r>
+            <w:r>
+              <w:rPr>
+                <w:rFonts w:ascii="Arial" w:hAnsi="Arial" w:cs="Arial"/>
+                <w:sz w:val="24"/>
+                <w:szCs w:val="24"/>
+              </w:rPr>
+              <w:t xml:space="preserve">5,  </w:t>
+            </w:r>
+            <w:r>
+              <w:rPr>
+                <w:rFonts w:ascii="Arial" w:hAnsi="Arial" w:cs="Arial"/>
+                <w:sz w:val="24"/>
+                <w:szCs w:val="24"/>
+                <w:lang w:val="en-US"/>
+              </w:rPr>
+              <w:t>SCSS</w:t>
+            </w:r>
+            <w:r>
+              <w:rPr>
+                <w:rFonts w:ascii="Arial" w:hAnsi="Arial" w:cs="Arial"/>
+                <w:sz w:val="24"/>
+                <w:szCs w:val="24"/>
+              </w:rPr>
+              <w:t xml:space="preserve">,  </w:t>
+            </w:r>
+            <w:proofErr w:type="spellStart"/>
+            <w:r>
+              <w:rPr>
+                <w:rFonts w:ascii="Arial" w:hAnsi="Arial" w:cs="Arial"/>
+                <w:sz w:val="24"/>
+                <w:szCs w:val="24"/>
+                <w:lang w:val="en-US"/>
+              </w:rPr>
+              <w:t>Vue</w:t>
+            </w:r>
+            <w:proofErr w:type="spellEnd"/>
+            <w:r>
+              <w:rPr>
+                <w:rFonts w:ascii="Arial" w:hAnsi="Arial" w:cs="Arial"/>
+                <w:sz w:val="24"/>
+                <w:szCs w:val="24"/>
+              </w:rPr>
+              <w:t>.</w:t>
+            </w:r>
+            <w:proofErr w:type="spellStart"/>
+            <w:r>
+              <w:rPr>
+                <w:rFonts w:ascii="Arial" w:hAnsi="Arial" w:cs="Arial"/>
+                <w:sz w:val="24"/>
+                <w:szCs w:val="24"/>
+                <w:lang w:val="en-US"/>
+              </w:rPr>
+              <w:t>js</w:t>
+            </w:r>
+            <w:proofErr w:type="spellEnd"/>
+            <w:r>
+              <w:rPr>
+                <w:rFonts w:ascii="Arial" w:hAnsi="Arial" w:cs="Arial"/>
+                <w:sz w:val="24"/>
+                <w:szCs w:val="24"/>
+              </w:rPr>
+              <w:t xml:space="preserve"> (2</w:t>
+            </w:r>
+            <w:r>
+              <w:rPr>
+                <w:rFonts w:ascii="Arial" w:hAnsi="Arial" w:cs="Arial"/>
+                <w:sz w:val="24"/>
+                <w:szCs w:val="24"/>
+              </w:rPr>
+              <w:t>.</w:t>
+            </w:r>
+            <w:r>
+              <w:rPr>
+                <w:rFonts w:ascii="Arial" w:hAnsi="Arial" w:cs="Arial"/>
+                <w:sz w:val="24"/>
+                <w:szCs w:val="24"/>
+                <w:lang w:val="en-US"/>
+              </w:rPr>
+              <w:t>x</w:t>
+            </w:r>
+            <w:r>
+              <w:rPr>
+                <w:rFonts w:ascii="Arial" w:hAnsi="Arial" w:cs="Arial"/>
+                <w:sz w:val="24"/>
+                <w:szCs w:val="24"/>
+              </w:rPr>
+              <w:t>)</w:t>
+            </w:r>
+            <w:r>
+              <w:rPr>
+                <w:rFonts w:ascii="Arial" w:hAnsi="Arial" w:cs="Arial"/>
+                <w:sz w:val="24"/>
+                <w:szCs w:val="24"/>
+              </w:rPr>
+              <w:t xml:space="preserve">,  </w:t>
+            </w:r>
+            <w:r>
+              <w:rPr>
+                <w:rFonts w:ascii="Arial" w:hAnsi="Arial" w:cs="Arial"/>
+                <w:sz w:val="24"/>
+                <w:szCs w:val="24"/>
+                <w:lang w:val="en-US"/>
+              </w:rPr>
+              <w:t>JavaScript</w:t>
+            </w:r>
+            <w:r>
+              <w:rPr>
+                <w:rFonts w:ascii="Arial" w:hAnsi="Arial" w:cs="Arial"/>
+                <w:sz w:val="24"/>
+                <w:szCs w:val="24"/>
+              </w:rPr>
+              <w:t xml:space="preserve"> (</w:t>
+            </w:r>
+            <w:r>
+              <w:rPr>
+                <w:rFonts w:ascii="Arial" w:hAnsi="Arial" w:cs="Arial"/>
+                <w:sz w:val="24"/>
+                <w:szCs w:val="24"/>
+                <w:lang w:val="en-US"/>
+              </w:rPr>
+              <w:t>ES</w:t>
+            </w:r>
+            <w:r>
+              <w:rPr>
+                <w:rFonts w:ascii="Arial" w:hAnsi="Arial" w:cs="Arial"/>
+                <w:sz w:val="24"/>
+                <w:szCs w:val="24"/>
+              </w:rPr>
+              <w:t>6</w:t>
+            </w:r>
+            <w:r>
+              <w:rPr>
+                <w:rFonts w:ascii="Arial" w:hAnsi="Arial" w:cs="Arial"/>
+                <w:sz w:val="24"/>
+                <w:szCs w:val="24"/>
+              </w:rPr>
+              <w:t>)</w:t>
+            </w:r>
+            <w:r>
+              <w:rPr>
+                <w:rFonts w:ascii="Arial" w:hAnsi="Arial" w:cs="Arial"/>
+                <w:sz w:val="24"/>
+                <w:szCs w:val="24"/>
+              </w:rPr>
+              <w:t>,</w:t>
+            </w:r>
+            <w:r>
+              <w:rPr>
+                <w:rFonts w:ascii="Arial" w:hAnsi="Arial" w:cs="Arial"/>
+                <w:sz w:val="24"/>
+                <w:szCs w:val="24"/>
+              </w:rPr>
+              <w:t xml:space="preserve"> принципы ООП </w:t>
             </w:r>
           </w:p>
         </w:tc>
@@ -639,17 +722,84 @@
                 <w:rFonts w:ascii="Arial" w:hAnsi="Arial" w:cs="Arial"/>
                 <w:sz w:val="24"/>
                 <w:szCs w:val="24"/>
-                <w:lang w:val="en-US"/>
-              </w:rPr>
-            </w:pPr>
-            <w:r>
-              <w:rPr>
-                <w:rFonts w:ascii="Arial" w:hAnsi="Arial" w:cs="Arial"/>
-                <w:sz w:val="24"/>
-                <w:szCs w:val="24"/>
-                <w:lang w:val="en-US"/>
-              </w:rPr>
-              <w:t>Adobe Photoshop,  Adobe Premiere Pro</w:t>
+              </w:rPr>
+            </w:pPr>
+            <w:r>
+              <w:rPr>
+                <w:rFonts w:ascii="Arial" w:hAnsi="Arial" w:cs="Arial"/>
+                <w:sz w:val="24"/>
+                <w:szCs w:val="24"/>
+                <w:lang w:val="en-US"/>
+              </w:rPr>
+              <w:t>Adobe</w:t>
+            </w:r>
+            <w:r>
+              <w:rPr>
+                <w:rFonts w:ascii="Arial" w:hAnsi="Arial" w:cs="Arial"/>
+                <w:sz w:val="24"/>
+                <w:szCs w:val="24"/>
+              </w:rPr>
+              <w:t xml:space="preserve"> </w:t>
+            </w:r>
+            <w:r>
+              <w:rPr>
+                <w:rFonts w:ascii="Arial" w:hAnsi="Arial" w:cs="Arial"/>
+                <w:sz w:val="24"/>
+                <w:szCs w:val="24"/>
+                <w:lang w:val="en-US"/>
+              </w:rPr>
+              <w:t>Photoshop</w:t>
+            </w:r>
+            <w:r>
+              <w:rPr>
+                <w:rFonts w:ascii="Arial" w:hAnsi="Arial" w:cs="Arial"/>
+                <w:sz w:val="24"/>
+                <w:szCs w:val="24"/>
+              </w:rPr>
+              <w:t xml:space="preserve">,  </w:t>
+            </w:r>
+            <w:r>
+              <w:rPr>
+                <w:rFonts w:ascii="Arial" w:hAnsi="Arial" w:cs="Arial"/>
+                <w:sz w:val="24"/>
+                <w:szCs w:val="24"/>
+                <w:lang w:val="en-US"/>
+              </w:rPr>
+              <w:t>Adobe</w:t>
+            </w:r>
+            <w:r>
+              <w:rPr>
+                <w:rFonts w:ascii="Arial" w:hAnsi="Arial" w:cs="Arial"/>
+                <w:sz w:val="24"/>
+                <w:szCs w:val="24"/>
+              </w:rPr>
+              <w:t xml:space="preserve"> </w:t>
+            </w:r>
+            <w:r>
+              <w:rPr>
+                <w:rFonts w:ascii="Arial" w:hAnsi="Arial" w:cs="Arial"/>
+                <w:sz w:val="24"/>
+                <w:szCs w:val="24"/>
+                <w:lang w:val="en-US"/>
+              </w:rPr>
+              <w:t>Premiere</w:t>
+            </w:r>
+            <w:r>
+              <w:rPr>
+                <w:rFonts w:ascii="Arial" w:hAnsi="Arial" w:cs="Arial"/>
+                <w:sz w:val="24"/>
+                <w:szCs w:val="24"/>
+              </w:rPr>
+              <w:t xml:space="preserve"> </w:t>
+            </w:r>
+            <w:r>
+              <w:rPr>
+                <w:rFonts w:ascii="Arial" w:hAnsi="Arial" w:cs="Arial"/>
+                <w:sz w:val="24"/>
+                <w:szCs w:val="24"/>
+                <w:lang w:val="en-US"/>
+              </w:rPr>
+              <w:t>Pro</w:t>
             </w:r>
           </w:p>
         </w:tc>
@@ -704,43 +854,153 @@
                 <w:szCs w:val="24"/>
               </w:rPr>
             </w:pPr>
+            <w:r>
+              <w:rPr>
+                <w:rFonts w:ascii="Arial" w:hAnsi="Arial" w:cs="Arial"/>
+                <w:sz w:val="24"/>
+                <w:szCs w:val="24"/>
+                <w:shd w:val="clear" w:color="auto" w:fill="FFFFFF" w:themeFill="background1"/>
+                <w:lang w:val="en-US"/>
+              </w:rPr>
+              <w:t>GitHub</w:t>
+            </w:r>
+            <w:r>
+              <w:rPr>
+                <w:rFonts w:ascii="Arial" w:hAnsi="Arial" w:cs="Arial"/>
+                <w:sz w:val="24"/>
+                <w:szCs w:val="24"/>
+                <w:shd w:val="clear" w:color="auto" w:fill="FFFFFF" w:themeFill="background1"/>
+              </w:rPr>
+              <w:t>/</w:t>
+            </w:r>
+            <w:proofErr w:type="spellStart"/>
+            <w:r>
+              <w:rPr>
+                <w:rFonts w:ascii="Arial" w:hAnsi="Arial" w:cs="Arial"/>
+                <w:sz w:val="24"/>
+                <w:szCs w:val="24"/>
+                <w:shd w:val="clear" w:color="auto" w:fill="FFFFFF" w:themeFill="background1"/>
+                <w:lang w:val="en-US"/>
+              </w:rPr>
+              <w:t>GitLab</w:t>
+            </w:r>
+            <w:proofErr w:type="spellEnd"/>
+            <w:r>
+              <w:rPr>
+                <w:rFonts w:ascii="Arial" w:hAnsi="Arial" w:cs="Arial"/>
+                <w:sz w:val="24"/>
+                <w:szCs w:val="24"/>
+                <w:shd w:val="clear" w:color="auto" w:fill="FFFFFF" w:themeFill="background1"/>
+              </w:rPr>
+              <w:t xml:space="preserve">, </w:t>
+            </w:r>
+            <w:proofErr w:type="spellStart"/>
+            <w:r>
+              <w:rPr>
+                <w:rFonts w:ascii="Arial" w:hAnsi="Arial" w:cs="Arial"/>
+                <w:sz w:val="24"/>
+                <w:szCs w:val="24"/>
+                <w:shd w:val="clear" w:color="auto" w:fill="FFFFFF" w:themeFill="background1"/>
+                <w:lang w:val="en-US"/>
+              </w:rPr>
+              <w:t>PhpStorm</w:t>
+            </w:r>
+            <w:proofErr w:type="spellEnd"/>
+            <w:r>
+              <w:rPr>
+                <w:rFonts w:ascii="Arial" w:hAnsi="Arial" w:cs="Arial"/>
+                <w:sz w:val="24"/>
+                <w:szCs w:val="24"/>
+                <w:shd w:val="clear" w:color="auto" w:fill="FFFFFF" w:themeFill="background1"/>
+              </w:rPr>
+              <w:t xml:space="preserve">, </w:t>
+            </w:r>
+            <w:proofErr w:type="spellStart"/>
+            <w:r>
+              <w:rPr>
+                <w:rFonts w:ascii="Arial" w:hAnsi="Arial" w:cs="Arial"/>
+                <w:sz w:val="24"/>
+                <w:szCs w:val="24"/>
+                <w:shd w:val="clear" w:color="auto" w:fill="FFFFFF" w:themeFill="background1"/>
+                <w:lang w:val="en-US"/>
+              </w:rPr>
+              <w:t>WebPack</w:t>
+            </w:r>
+            <w:proofErr w:type="spellEnd"/>
+            <w:r>
+              <w:rPr>
+                <w:rFonts w:ascii="Arial" w:hAnsi="Arial" w:cs="Arial"/>
+                <w:sz w:val="24"/>
+                <w:szCs w:val="24"/>
+                <w:shd w:val="clear" w:color="auto" w:fill="FFFFFF" w:themeFill="background1"/>
+              </w:rPr>
+              <w:t xml:space="preserve">, </w:t>
+            </w:r>
+            <w:r>
+              <w:rPr>
+                <w:rFonts w:ascii="Arial" w:hAnsi="Arial" w:cs="Arial"/>
+                <w:sz w:val="24"/>
+                <w:szCs w:val="24"/>
+                <w:shd w:val="clear" w:color="auto" w:fill="FFFFFF" w:themeFill="background1"/>
+              </w:rPr>
+              <w:t xml:space="preserve">работа по макетам </w:t>
+            </w:r>
+            <w:proofErr w:type="spellStart"/>
+            <w:r>
+              <w:rPr>
+                <w:rFonts w:ascii="Arial" w:hAnsi="Arial" w:cs="Arial"/>
+                <w:sz w:val="24"/>
+                <w:szCs w:val="24"/>
+                <w:shd w:val="clear" w:color="auto" w:fill="FFFFFF" w:themeFill="background1"/>
+                <w:lang w:val="en-US"/>
+              </w:rPr>
+              <w:t>Figma</w:t>
+            </w:r>
+            <w:proofErr w:type="spellEnd"/>
+            <w:r>
+              <w:rPr>
+                <w:rFonts w:ascii="Arial" w:hAnsi="Arial" w:cs="Arial"/>
+                <w:sz w:val="24"/>
+                <w:szCs w:val="24"/>
+                <w:shd w:val="clear" w:color="auto" w:fill="FFFFFF" w:themeFill="background1"/>
+              </w:rPr>
+              <w:t>,</w:t>
+            </w:r>
+            <w:r>
+              <w:rPr>
+                <w:rFonts w:ascii="Arial" w:hAnsi="Arial" w:cs="Arial"/>
+                <w:sz w:val="24"/>
+                <w:szCs w:val="24"/>
+              </w:rPr>
+              <w:t xml:space="preserve"> </w:t>
+            </w:r>
             <w:proofErr w:type="gramStart"/>
             <w:r>
               <w:rPr>
                 <w:rFonts w:ascii="Arial" w:hAnsi="Arial" w:cs="Arial"/>
                 <w:sz w:val="24"/>
                 <w:szCs w:val="24"/>
-                <w:shd w:val="clear" w:color="auto" w:fill="FFFFFF" w:themeFill="background1"/>
-                <w:lang w:val="en-US"/>
-              </w:rPr>
-              <w:t>GitHub</w:t>
-            </w:r>
-            <w:r>
-              <w:rPr>
-                <w:rFonts w:ascii="Arial" w:hAnsi="Arial" w:cs="Arial"/>
-                <w:sz w:val="24"/>
-                <w:szCs w:val="24"/>
-                <w:shd w:val="clear" w:color="auto" w:fill="FFFFFF" w:themeFill="background1"/>
-              </w:rPr>
-              <w:t xml:space="preserve">, </w:t>
-            </w:r>
-            <w:r>
-              <w:rPr>
-                <w:rFonts w:ascii="Arial" w:hAnsi="Arial" w:cs="Arial"/>
-                <w:sz w:val="24"/>
-                <w:szCs w:val="24"/>
-              </w:rPr>
-              <w:t xml:space="preserve"> </w:t>
-            </w:r>
-            <w:r>
-              <w:rPr>
-                <w:rFonts w:ascii="Arial" w:hAnsi="Arial" w:cs="Arial"/>
-                <w:sz w:val="24"/>
-                <w:szCs w:val="24"/>
                 <w:lang w:val="en-US"/>
               </w:rPr>
               <w:t>English</w:t>
             </w:r>
+            <w:r>
+              <w:rPr>
+                <w:rFonts w:ascii="Arial" w:hAnsi="Arial" w:cs="Arial"/>
+                <w:sz w:val="24"/>
+                <w:szCs w:val="24"/>
+              </w:rPr>
+              <w:t xml:space="preserve">,  </w:t>
+            </w:r>
+            <w:r>
+              <w:rPr>
+                <w:rFonts w:ascii="Arial" w:hAnsi="Arial" w:cs="Arial"/>
+                <w:sz w:val="24"/>
+                <w:szCs w:val="24"/>
+                <w:lang w:val="en-US"/>
+              </w:rPr>
+              <w:t>Deploy</w:t>
+            </w:r>
             <w:proofErr w:type="gramEnd"/>
             <w:r>
               <w:rPr>
@@ -748,23 +1008,6 @@
                 <w:sz w:val="24"/>
                 <w:szCs w:val="24"/>
               </w:rPr>
-              <w:t xml:space="preserve">,  </w:t>
-            </w:r>
-            <w:r>
-              <w:rPr>
-                <w:rFonts w:ascii="Arial" w:hAnsi="Arial" w:cs="Arial"/>
-                <w:sz w:val="24"/>
-                <w:szCs w:val="24"/>
-                <w:lang w:val="en-US"/>
-              </w:rPr>
-              <w:t>Deploy</w:t>
-            </w:r>
-            <w:r>
-              <w:rPr>
-                <w:rFonts w:ascii="Arial" w:hAnsi="Arial" w:cs="Arial"/>
-                <w:sz w:val="24"/>
-                <w:szCs w:val="24"/>
-              </w:rPr>
               <w:t xml:space="preserve"> на </w:t>
             </w:r>
             <w:proofErr w:type="spellStart"/>
@@ -776,15 +1019,9 @@
               </w:rPr>
               <w:t>продакшн</w:t>
             </w:r>
+            <w:bookmarkStart w:id="0" w:name="_GoBack"/>
+            <w:bookmarkEnd w:id="0"/>
             <w:proofErr w:type="spellEnd"/>
-            <w:r>
-              <w:rPr>
-                <w:rFonts w:ascii="Arial" w:hAnsi="Arial" w:cs="Arial"/>
-                <w:sz w:val="24"/>
-                <w:szCs w:val="24"/>
-              </w:rPr>
-              <w:t xml:space="preserve"> сервер</w:t>
-            </w:r>
           </w:p>
           <w:p>
             <w:pPr>
@@ -1111,15 +1348,28 @@
                 <w:rFonts w:ascii="Arial" w:hAnsi="Arial" w:cs="Arial"/>
                 <w:sz w:val="24"/>
                 <w:szCs w:val="24"/>
-              </w:rPr>
-            </w:pPr>
-            <w:r>
-              <w:rPr>
-                <w:rFonts w:ascii="Arial" w:hAnsi="Arial" w:cs="Arial"/>
-                <w:sz w:val="24"/>
-                <w:szCs w:val="24"/>
-              </w:rPr>
-              <w:t>ООО «ИНТАС-Компани»</w:t>
+                <w:lang w:val="en-US"/>
+              </w:rPr>
+            </w:pPr>
+            <w:proofErr w:type="spellStart"/>
+            <w:r>
+              <w:rPr>
+                <w:rFonts w:ascii="Arial" w:hAnsi="Arial" w:cs="Arial"/>
+                <w:sz w:val="24"/>
+                <w:szCs w:val="24"/>
+                <w:lang w:val="en-US"/>
+              </w:rPr>
+              <w:t>Inspectrum</w:t>
+            </w:r>
+            <w:proofErr w:type="spellEnd"/>
+            <w:r>
+              <w:rPr>
+                <w:rFonts w:ascii="Arial" w:hAnsi="Arial" w:cs="Arial"/>
+                <w:sz w:val="24"/>
+                <w:szCs w:val="24"/>
+                <w:lang w:val="en-US"/>
+              </w:rPr>
+              <w:t xml:space="preserve"> clinic</w:t>
             </w:r>
           </w:p>
         </w:tc>
@@ -1147,6 +1397,7 @@
                 <w:sz w:val="24"/>
                 <w:szCs w:val="24"/>
                 <w:shd w:val="clear" w:color="auto" w:fill="FFFFFF"/>
+                <w:lang w:val="en-US"/>
               </w:rPr>
             </w:pPr>
             <w:r>
@@ -1156,8 +1407,19 @@
                 <w:sz w:val="24"/>
                 <w:szCs w:val="24"/>
                 <w:shd w:val="clear" w:color="auto" w:fill="FFFFFF"/>
-              </w:rPr>
-              <w:t>Инженер поддержки ИТ инфраструктуры</w:t>
+                <w:lang w:val="en-US"/>
+              </w:rPr>
+              <w:t>Frontend-</w:t>
+            </w:r>
+            <w:r>
+              <w:rPr>
+                <w:rStyle w:val="position"/>
+                <w:rFonts w:ascii="Arial" w:hAnsi="Arial" w:cs="Arial"/>
+                <w:sz w:val="24"/>
+                <w:szCs w:val="24"/>
+                <w:shd w:val="clear" w:color="auto" w:fill="FFFFFF"/>
+              </w:rPr>
+              <w:t>разработчик</w:t>
             </w:r>
           </w:p>
           <w:p>
@@ -1180,7 +1442,35 @@
                 <w:szCs w:val="24"/>
                 <w:shd w:val="clear" w:color="auto" w:fill="FFFFFF"/>
               </w:rPr>
-              <w:t>Диагностика и решение неисправностей в системах</w:t>
+              <w:t>Сопровождение</w:t>
+            </w:r>
+            <w:r>
+              <w:rPr>
+                <w:rFonts w:ascii="Arial" w:hAnsi="Arial" w:cs="Arial"/>
+                <w:sz w:val="24"/>
+                <w:szCs w:val="24"/>
+                <w:shd w:val="clear" w:color="auto" w:fill="FFFFFF"/>
+              </w:rPr>
+              <w:t xml:space="preserve"> </w:t>
+            </w:r>
+            <w:r>
+              <w:rPr>
+                <w:rFonts w:ascii="Arial" w:hAnsi="Arial" w:cs="Arial"/>
+                <w:sz w:val="24"/>
+                <w:szCs w:val="24"/>
+                <w:shd w:val="clear" w:color="auto" w:fill="FFFFFF"/>
+                <w:lang w:val="en-US"/>
+              </w:rPr>
+              <w:t>web</w:t>
+            </w:r>
+            <w:r>
+              <w:rPr>
+                <w:rFonts w:ascii="Arial" w:hAnsi="Arial" w:cs="Arial"/>
+                <w:sz w:val="24"/>
+                <w:szCs w:val="24"/>
+                <w:shd w:val="clear" w:color="auto" w:fill="FFFFFF"/>
+              </w:rPr>
+              <w:t>-системы «Клиентский сервис»</w:t>
             </w:r>
           </w:p>
         </w:tc>
@@ -1930,7 +2220,7 @@
 </file>
 
 <file path=customXml/itemProps1.xml><?xml version="1.0" encoding="utf-8"?>
-<ds:datastoreItem xmlns:ds="http://schemas.openxmlformats.org/officeDocument/2006/customXml" ds:itemID="{C84A1FB2-0D18-4F67-B365-5349AC557334}">
+<ds:datastoreItem xmlns:ds="http://schemas.openxmlformats.org/officeDocument/2006/customXml" ds:itemID="{79AAD647-8486-42E8-8DF0-99F07DEF8424}">
   <ds:schemaRefs>
     <ds:schemaRef ds:uri="http://schemas.openxmlformats.org/officeDocument/2006/bibliography"/>
   </ds:schemaRefs>

</xml_diff>